<commit_message>
added css and mongodb node express
</commit_message>
<xml_diff>
--- a/Node JS.docx
+++ b/Node JS.docx
@@ -19,8 +19,112 @@
       </w:r>
     </w:p>
     <w:p>
-      <w:r>
-        <w:t>NodeJs –</w:t>
+      <w:proofErr w:type="spellStart"/>
+      <w:r>
+        <w:t>Npm</w:t>
+      </w:r>
+      <w:proofErr w:type="spellEnd"/>
+      <w:r>
+        <w:t xml:space="preserve">: package manager for </w:t>
+      </w:r>
+      <w:proofErr w:type="spellStart"/>
+      <w:r>
+        <w:t>nodejs</w:t>
+      </w:r>
+      <w:proofErr w:type="spellEnd"/>
+      <w:r>
+        <w:t>:</w:t>
+      </w:r>
+    </w:p>
+    <w:p>
+      <w:pPr>
+        <w:pStyle w:val="ListParagraph"/>
+        <w:numPr>
+          <w:ilvl w:val="0"/>
+          <w:numId w:val="7"/>
+        </w:numPr>
+      </w:pPr>
+      <w:r>
+        <w:t xml:space="preserve">Require – includes the external packages in </w:t>
+      </w:r>
+      <w:proofErr w:type="spellStart"/>
+      <w:r>
+        <w:t>nodejs</w:t>
+      </w:r>
+      <w:proofErr w:type="spellEnd"/>
+      <w:r>
+        <w:t xml:space="preserve"> application</w:t>
+      </w:r>
+    </w:p>
+    <w:p>
+      <w:pPr>
+        <w:pStyle w:val="ListParagraph"/>
+        <w:numPr>
+          <w:ilvl w:val="0"/>
+          <w:numId w:val="7"/>
+        </w:numPr>
+      </w:pPr>
+      <w:r>
+        <w:t>Driver: library in a specific language. Here it communicates with the MongoDB server</w:t>
+      </w:r>
+    </w:p>
+    <w:p>
+      <w:pPr>
+        <w:pStyle w:val="ListParagraph"/>
+        <w:numPr>
+          <w:ilvl w:val="0"/>
+          <w:numId w:val="7"/>
+        </w:numPr>
+      </w:pPr>
+      <w:r>
+        <w:rPr>
+          <w:noProof/>
+        </w:rPr>
+        <w:drawing>
+          <wp:inline distT="0" distB="0" distL="0" distR="0" wp14:anchorId="66A8681A" wp14:editId="65AEA6C1">
+            <wp:extent cx="3614526" cy="2756848"/>
+            <wp:effectExtent l="0" t="0" r="5080" b="5715"/>
+            <wp:docPr id="1" name="Picture 1"/>
+            <wp:cNvGraphicFramePr>
+              <a:graphicFrameLocks xmlns:a="http://schemas.openxmlformats.org/drawingml/2006/main" noChangeAspect="1"/>
+            </wp:cNvGraphicFramePr>
+            <a:graphic xmlns:a="http://schemas.openxmlformats.org/drawingml/2006/main">
+              <a:graphicData uri="http://schemas.openxmlformats.org/drawingml/2006/picture">
+                <pic:pic xmlns:pic="http://schemas.openxmlformats.org/drawingml/2006/picture">
+                  <pic:nvPicPr>
+                    <pic:cNvPr id="0" name=""/>
+                    <pic:cNvPicPr/>
+                  </pic:nvPicPr>
+                  <pic:blipFill>
+                    <a:blip r:embed="rId6"/>
+                    <a:stretch>
+                      <a:fillRect/>
+                    </a:stretch>
+                  </pic:blipFill>
+                  <pic:spPr>
+                    <a:xfrm>
+                      <a:off x="0" y="0"/>
+                      <a:ext cx="3616991" cy="2758728"/>
+                    </a:xfrm>
+                    <a:prstGeom prst="rect">
+                      <a:avLst/>
+                    </a:prstGeom>
+                  </pic:spPr>
+                </pic:pic>
+              </a:graphicData>
+            </a:graphic>
+          </wp:inline>
+        </w:drawing>
+      </w:r>
+    </w:p>
+    <w:p>
+      <w:proofErr w:type="spellStart"/>
+      <w:r>
+        <w:t>NodeJs</w:t>
+      </w:r>
+      <w:proofErr w:type="spellEnd"/>
+      <w:r>
+        <w:t xml:space="preserve"> –</w:t>
       </w:r>
     </w:p>
     <w:p>
@@ -44,8 +148,13 @@
         </w:numPr>
       </w:pPr>
       <w:r>
-        <w:t>Server javascript</w:t>
-      </w:r>
+        <w:t xml:space="preserve">Server </w:t>
+      </w:r>
+      <w:proofErr w:type="spellStart"/>
+      <w:r>
+        <w:t>javascript</w:t>
+      </w:r>
+      <w:proofErr w:type="spellEnd"/>
     </w:p>
     <w:p>
       <w:pPr>
@@ -56,7 +165,15 @@
         </w:numPr>
       </w:pPr>
       <w:r>
-        <w:t>Asynchronous events (non blocking)</w:t>
+        <w:t>Asynchronous events (</w:t>
+      </w:r>
+      <w:proofErr w:type="spellStart"/>
+      <w:r>
+        <w:t>non blocking</w:t>
+      </w:r>
+      <w:proofErr w:type="spellEnd"/>
+      <w:r>
+        <w:t>)</w:t>
       </w:r>
     </w:p>
     <w:p>
@@ -73,8 +190,179 @@
     </w:p>
     <w:p>
       <w:r>
+        <w:t xml:space="preserve">Http: </w:t>
+      </w:r>
+      <w:r>
+        <w:rPr>
+          <w:rStyle w:val="apple-converted-space"/>
+          <w:rFonts w:ascii="Arial" w:hAnsi="Arial" w:cs="Arial"/>
+          <w:spacing w:val="-7"/>
+          <w:shd w:val="clear" w:color="auto" w:fill="FFFFFF"/>
+        </w:rPr>
+        <w:t> </w:t>
+      </w:r>
+      <w:r>
+        <w:t>designed to be the simplest way possible to make http calls</w:t>
+      </w:r>
+    </w:p>
+    <w:p>
+      <w:r>
+        <w:tab/>
+        <w:t xml:space="preserve">We need to add </w:t>
+      </w:r>
+      <w:proofErr w:type="gramStart"/>
+      <w:r>
+        <w:t>meta</w:t>
+      </w:r>
+      <w:proofErr w:type="gramEnd"/>
+      <w:r>
+        <w:t xml:space="preserve"> data for header and response</w:t>
+      </w:r>
+    </w:p>
+    <w:p>
+      <w:pPr>
+        <w:spacing w:after="0" w:line="240" w:lineRule="auto"/>
+        <w:ind w:left="720"/>
+      </w:pPr>
+      <w:r>
+        <w:t xml:space="preserve">// </w:t>
+      </w:r>
+      <w:proofErr w:type="gramStart"/>
+      <w:r>
+        <w:t>Configure</w:t>
+      </w:r>
+      <w:proofErr w:type="gramEnd"/>
+      <w:r>
+        <w:t xml:space="preserve"> our HTTP server to respond wi</w:t>
+      </w:r>
+      <w:r>
+        <w:t>th Hello World to all requests.</w:t>
+      </w:r>
+    </w:p>
+    <w:p>
+      <w:pPr>
+        <w:spacing w:after="0" w:line="240" w:lineRule="auto"/>
+        <w:ind w:left="720"/>
+      </w:pPr>
+      <w:proofErr w:type="spellStart"/>
+      <w:proofErr w:type="gramStart"/>
+      <w:r>
+        <w:t>var</w:t>
+      </w:r>
+      <w:proofErr w:type="spellEnd"/>
+      <w:proofErr w:type="gramEnd"/>
+      <w:r>
+        <w:t xml:space="preserve"> server = </w:t>
+      </w:r>
+      <w:proofErr w:type="spellStart"/>
+      <w:r>
+        <w:t>http.createServer</w:t>
+      </w:r>
+      <w:proofErr w:type="spellEnd"/>
+      <w:r>
+        <w:t>(function (request, response) {</w:t>
+      </w:r>
+    </w:p>
+    <w:p>
+      <w:pPr>
+        <w:spacing w:after="0" w:line="240" w:lineRule="auto"/>
+        <w:ind w:left="720"/>
+      </w:pPr>
+      <w:r>
+        <w:t xml:space="preserve">  </w:t>
+      </w:r>
+      <w:proofErr w:type="spellStart"/>
+      <w:proofErr w:type="gramStart"/>
+      <w:r>
+        <w:t>response.writeHead</w:t>
+      </w:r>
+      <w:proofErr w:type="spellEnd"/>
+      <w:r>
+        <w:t>(</w:t>
+      </w:r>
+      <w:proofErr w:type="gramEnd"/>
+      <w:r>
+        <w:t>200, {"Content-Type": "text/plain"});</w:t>
+      </w:r>
+    </w:p>
+    <w:p>
+      <w:pPr>
+        <w:spacing w:after="0" w:line="240" w:lineRule="auto"/>
+        <w:ind w:left="720"/>
+      </w:pPr>
+      <w:r>
+        <w:t xml:space="preserve">  </w:t>
+      </w:r>
+      <w:proofErr w:type="spellStart"/>
+      <w:proofErr w:type="gramStart"/>
+      <w:r>
+        <w:t>response.end</w:t>
+      </w:r>
+      <w:proofErr w:type="spellEnd"/>
+      <w:r>
+        <w:t>(</w:t>
+      </w:r>
+      <w:proofErr w:type="gramEnd"/>
+      <w:r>
+        <w:t>"Hello World\n");</w:t>
+      </w:r>
+    </w:p>
+    <w:p>
+      <w:pPr>
+        <w:spacing w:after="0" w:line="240" w:lineRule="auto"/>
+        <w:ind w:left="720"/>
+      </w:pPr>
+      <w:r>
+        <w:t>});</w:t>
+      </w:r>
+      <w:r>
+        <w:tab/>
+        <w:t xml:space="preserve"> </w:t>
+      </w:r>
+    </w:p>
+    <w:p>
+      <w:r>
         <w:t xml:space="preserve">Express: </w:t>
       </w:r>
+    </w:p>
+    <w:p>
+      <w:pPr>
+        <w:ind w:firstLine="360"/>
+      </w:pPr>
+      <w:r>
+        <w:t xml:space="preserve">Frame work. It </w:t>
+      </w:r>
+      <w:r>
+        <w:t>handles routing</w:t>
+      </w:r>
+      <w:r>
+        <w:t xml:space="preserve">, request </w:t>
+      </w:r>
+      <w:proofErr w:type="spellStart"/>
+      <w:r>
+        <w:t>param</w:t>
+      </w:r>
+      <w:proofErr w:type="spellEnd"/>
+      <w:r>
+        <w:t xml:space="preserve"> and other details of HTTP requests</w:t>
+      </w:r>
+      <w:r>
+        <w:t xml:space="preserve">, and provides API </w:t>
+      </w:r>
+      <w:r>
+        <w:t xml:space="preserve">to work with requests more easily </w:t>
+      </w:r>
+      <w:r>
+        <w:t>to handle requests</w:t>
+      </w:r>
+      <w:r>
+        <w:t>.</w:t>
+      </w:r>
+    </w:p>
+    <w:p>
+      <w:pPr>
+        <w:ind w:firstLine="360"/>
+      </w:pPr>
     </w:p>
     <w:p>
       <w:pPr>
@@ -85,7 +373,16 @@
         </w:numPr>
       </w:pPr>
       <w:r>
-        <w:t>Streamlined Node JS  - make things faster</w:t>
+        <w:lastRenderedPageBreak/>
+        <w:t xml:space="preserve">Streamlined </w:t>
+      </w:r>
+      <w:proofErr w:type="spellStart"/>
+      <w:r>
+        <w:t>NodeJS</w:t>
+      </w:r>
+      <w:proofErr w:type="spellEnd"/>
+      <w:r>
+        <w:t xml:space="preserve">  - make things faster</w:t>
       </w:r>
     </w:p>
     <w:p>
@@ -164,8 +461,13 @@
           <w:numId w:val="4"/>
         </w:numPr>
       </w:pPr>
-      <w:r>
-        <w:t>App.get();</w:t>
+      <w:proofErr w:type="spellStart"/>
+      <w:r>
+        <w:t>App.get</w:t>
+      </w:r>
+      <w:proofErr w:type="spellEnd"/>
+      <w:r>
+        <w:t>();</w:t>
       </w:r>
     </w:p>
     <w:p>
@@ -177,27 +479,55 @@
         </w:numPr>
       </w:pPr>
       <w:r>
-        <w:t>Pass variables res.params</w:t>
-      </w:r>
-    </w:p>
-    <w:p>
-      <w:pPr>
-        <w:pStyle w:val="ListParagraph"/>
-      </w:pPr>
+        <w:t xml:space="preserve">Pass variables </w:t>
+      </w:r>
+      <w:proofErr w:type="spellStart"/>
+      <w:r>
+        <w:t>res.params</w:t>
+      </w:r>
+      <w:proofErr w:type="spellEnd"/>
+    </w:p>
+    <w:p>
+      <w:pPr>
+        <w:pStyle w:val="ListParagraph"/>
+      </w:pPr>
+      <w:proofErr w:type="spellStart"/>
+      <w:proofErr w:type="gramStart"/>
       <w:r>
         <w:rPr>
           <w:b/>
         </w:rPr>
         <w:t>router.get</w:t>
       </w:r>
-      <w:r>
-        <w:t>('/speakers/:speakerid', function(</w:t>
-      </w:r>
+      <w:proofErr w:type="spellEnd"/>
+      <w:r>
+        <w:t>(</w:t>
+      </w:r>
+      <w:proofErr w:type="gramEnd"/>
+      <w:r>
+        <w:t>'/speakers/:</w:t>
+      </w:r>
+      <w:proofErr w:type="spellStart"/>
+      <w:r>
+        <w:t>speakerid</w:t>
+      </w:r>
+      <w:proofErr w:type="spellEnd"/>
+      <w:r>
+        <w:t>', function(</w:t>
+      </w:r>
+      <w:proofErr w:type="spellStart"/>
       <w:r>
         <w:rPr>
           <w:b/>
         </w:rPr>
-        <w:t>req, res</w:t>
+        <w:t>req</w:t>
+      </w:r>
+      <w:proofErr w:type="spellEnd"/>
+      <w:r>
+        <w:rPr>
+          <w:b/>
+        </w:rPr>
+        <w:t>, res</w:t>
       </w:r>
       <w:r>
         <w:t>) {</w:t>
@@ -208,24 +538,44 @@
         <w:pStyle w:val="ListParagraph"/>
       </w:pPr>
       <w:r>
-        <w:t xml:space="preserve">  var </w:t>
-      </w:r>
+        <w:t xml:space="preserve">  </w:t>
+      </w:r>
+      <w:proofErr w:type="spellStart"/>
+      <w:proofErr w:type="gramStart"/>
+      <w:r>
+        <w:t>var</w:t>
+      </w:r>
+      <w:proofErr w:type="spellEnd"/>
+      <w:proofErr w:type="gramEnd"/>
+      <w:r>
+        <w:t xml:space="preserve"> </w:t>
+      </w:r>
+      <w:proofErr w:type="spellStart"/>
       <w:r>
         <w:rPr>
           <w:b/>
         </w:rPr>
         <w:t>dataFile</w:t>
       </w:r>
-      <w:r>
-        <w:t xml:space="preserve"> = req.app.get('appData');</w:t>
-      </w:r>
-    </w:p>
-    <w:p>
-      <w:pPr>
-        <w:pStyle w:val="ListParagraph"/>
-      </w:pPr>
-      <w:r>
-        <w:t xml:space="preserve">  var speaker = dataFile.speakers[req.params.speakerid];</w:t>
+      <w:proofErr w:type="spellEnd"/>
+      <w:r>
+        <w:t xml:space="preserve"> = </w:t>
+      </w:r>
+      <w:proofErr w:type="spellStart"/>
+      <w:r>
+        <w:t>req.app.get</w:t>
+      </w:r>
+      <w:proofErr w:type="spellEnd"/>
+      <w:r>
+        <w:t>('</w:t>
+      </w:r>
+      <w:proofErr w:type="spellStart"/>
+      <w:r>
+        <w:t>appData</w:t>
+      </w:r>
+      <w:proofErr w:type="spellEnd"/>
+      <w:r>
+        <w:t>');</w:t>
       </w:r>
     </w:p>
     <w:p>
@@ -235,38 +585,110 @@
       <w:r>
         <w:t xml:space="preserve">  </w:t>
       </w:r>
+      <w:proofErr w:type="spellStart"/>
+      <w:proofErr w:type="gramStart"/>
+      <w:r>
+        <w:t>var</w:t>
+      </w:r>
+      <w:proofErr w:type="spellEnd"/>
+      <w:proofErr w:type="gramEnd"/>
+      <w:r>
+        <w:t xml:space="preserve"> speaker = </w:t>
+      </w:r>
+      <w:proofErr w:type="spellStart"/>
+      <w:r>
+        <w:t>dataFile.speakers</w:t>
+      </w:r>
+      <w:proofErr w:type="spellEnd"/>
+      <w:r>
+        <w:t>[</w:t>
+      </w:r>
+      <w:proofErr w:type="spellStart"/>
+      <w:r>
+        <w:t>req.params.speakerid</w:t>
+      </w:r>
+      <w:proofErr w:type="spellEnd"/>
+      <w:r>
+        <w:t>];</w:t>
+      </w:r>
+    </w:p>
+    <w:p>
+      <w:pPr>
+        <w:pStyle w:val="ListParagraph"/>
+      </w:pPr>
+      <w:r>
+        <w:t xml:space="preserve">  </w:t>
+      </w:r>
+      <w:proofErr w:type="spellStart"/>
+      <w:proofErr w:type="gramStart"/>
       <w:r>
         <w:rPr>
           <w:b/>
         </w:rPr>
         <w:t>res.send</w:t>
       </w:r>
+      <w:proofErr w:type="spellEnd"/>
       <w:r>
         <w:t>(`</w:t>
       </w:r>
-    </w:p>
-    <w:p>
-      <w:pPr>
-        <w:pStyle w:val="ListParagraph"/>
-      </w:pPr>
-      <w:r>
-        <w:t xml:space="preserve">      &lt;h1&gt;${speaker.title}&lt;/h1&gt;</w:t>
-      </w:r>
-    </w:p>
-    <w:p>
-      <w:pPr>
-        <w:pStyle w:val="ListParagraph"/>
-      </w:pPr>
-      <w:r>
-        <w:t xml:space="preserve">      &lt;h2&gt;with ${speaker.name}&lt;/h2&gt;</w:t>
-      </w:r>
-    </w:p>
-    <w:p>
-      <w:pPr>
-        <w:pStyle w:val="ListParagraph"/>
-      </w:pPr>
-      <w:r>
-        <w:t xml:space="preserve">      &lt;p&gt;${speaker.summary}&lt;/p&gt;</w:t>
+      <w:proofErr w:type="gramEnd"/>
+    </w:p>
+    <w:p>
+      <w:pPr>
+        <w:pStyle w:val="ListParagraph"/>
+      </w:pPr>
+      <w:r>
+        <w:t xml:space="preserve">      &lt;h1&gt;${</w:t>
+      </w:r>
+      <w:proofErr w:type="spellStart"/>
+      <w:r>
+        <w:t>speaker.title</w:t>
+      </w:r>
+      <w:proofErr w:type="spellEnd"/>
+      <w:proofErr w:type="gramStart"/>
+      <w:r>
+        <w:t>}&lt;</w:t>
+      </w:r>
+      <w:proofErr w:type="gramEnd"/>
+      <w:r>
+        <w:t>/h1&gt;</w:t>
+      </w:r>
+    </w:p>
+    <w:p>
+      <w:pPr>
+        <w:pStyle w:val="ListParagraph"/>
+      </w:pPr>
+      <w:r>
+        <w:t xml:space="preserve">      &lt;h2&gt;with ${speaker.name</w:t>
+      </w:r>
+      <w:proofErr w:type="gramStart"/>
+      <w:r>
+        <w:t>}&lt;</w:t>
+      </w:r>
+      <w:proofErr w:type="gramEnd"/>
+      <w:r>
+        <w:t>/h2&gt;</w:t>
+      </w:r>
+    </w:p>
+    <w:p>
+      <w:pPr>
+        <w:pStyle w:val="ListParagraph"/>
+      </w:pPr>
+      <w:r>
+        <w:t xml:space="preserve">      &lt;p&gt;${</w:t>
+      </w:r>
+      <w:proofErr w:type="spellStart"/>
+      <w:r>
+        <w:t>speaker.summary</w:t>
+      </w:r>
+      <w:proofErr w:type="spellEnd"/>
+      <w:proofErr w:type="gramStart"/>
+      <w:r>
+        <w:t>}&lt;</w:t>
+      </w:r>
+      <w:proofErr w:type="gramEnd"/>
+      <w:r>
+        <w:t>/p&gt;</w:t>
       </w:r>
     </w:p>
     <w:p>
@@ -284,7 +706,15 @@
     </w:p>
     <w:p>
       <w:r>
-        <w:t>One of the best features of Express is how easy it is to work with routing. Routing allows you to give users access to different types of data, and we can pass along information to the routes through the params variable of the request object.</w:t>
+        <w:t xml:space="preserve">One of the best features of Express is how easy it is to work with routing. Routing allows you to give users access to different types of data, and we can pass along information to the routes through the </w:t>
+      </w:r>
+      <w:proofErr w:type="spellStart"/>
+      <w:r>
+        <w:t>params</w:t>
+      </w:r>
+      <w:proofErr w:type="spellEnd"/>
+      <w:r>
+        <w:t xml:space="preserve"> variable of the request object.</w:t>
       </w:r>
     </w:p>
     <w:p>
@@ -300,8 +730,13 @@
           <w:numId w:val="5"/>
         </w:numPr>
       </w:pPr>
-      <w:r>
-        <w:t>NodeJS makes it super simple to build modules with built-in methods that let you import and output content.</w:t>
+      <w:proofErr w:type="spellStart"/>
+      <w:r>
+        <w:t>NodeJS</w:t>
+      </w:r>
+      <w:proofErr w:type="spellEnd"/>
+      <w:r>
+        <w:t xml:space="preserve"> makes it super simple to build modules with built-in methods that let you import and output content.</w:t>
       </w:r>
     </w:p>
     <w:p>
@@ -323,8 +758,15 @@
       <w:pPr>
         <w:pStyle w:val="ListParagraph"/>
       </w:pPr>
-      <w:r>
-        <w:t>var express = require('express');</w:t>
+      <w:proofErr w:type="spellStart"/>
+      <w:proofErr w:type="gramStart"/>
+      <w:r>
+        <w:t>var</w:t>
+      </w:r>
+      <w:proofErr w:type="spellEnd"/>
+      <w:proofErr w:type="gramEnd"/>
+      <w:r>
+        <w:t xml:space="preserve"> express = require('express');</w:t>
       </w:r>
       <w:r>
         <w:t xml:space="preserve"> - express library into the module.</w:t>
@@ -334,9 +776,23 @@
       <w:pPr>
         <w:pStyle w:val="ListParagraph"/>
       </w:pPr>
-      <w:r>
-        <w:lastRenderedPageBreak/>
-        <w:t>var router = express.Router();</w:t>
+      <w:proofErr w:type="spellStart"/>
+      <w:proofErr w:type="gramStart"/>
+      <w:r>
+        <w:t>var</w:t>
+      </w:r>
+      <w:proofErr w:type="spellEnd"/>
+      <w:proofErr w:type="gramEnd"/>
+      <w:r>
+        <w:t xml:space="preserve"> router = </w:t>
+      </w:r>
+      <w:proofErr w:type="spellStart"/>
+      <w:r>
+        <w:t>express.Router</w:t>
+      </w:r>
+      <w:proofErr w:type="spellEnd"/>
+      <w:r>
+        <w:t>();</w:t>
       </w:r>
       <w:r>
         <w:t xml:space="preserve"> -- </w:t>
@@ -361,8 +817,13 @@
           <w:numId w:val="5"/>
         </w:numPr>
       </w:pPr>
-      <w:r>
-        <w:t xml:space="preserve">module.exports </w:t>
+      <w:proofErr w:type="spellStart"/>
+      <w:r>
+        <w:t>module.exports</w:t>
+      </w:r>
+      <w:proofErr w:type="spellEnd"/>
+      <w:r>
+        <w:t xml:space="preserve"> </w:t>
       </w:r>
       <w:r>
         <w:t xml:space="preserve">- </w:t>
@@ -375,14 +836,32 @@
       <w:pPr>
         <w:pStyle w:val="ListParagraph"/>
       </w:pPr>
-      <w:r>
-        <w:t xml:space="preserve">module.exports </w:t>
-      </w:r>
-      <w:r>
-        <w:t xml:space="preserve"> = router ;   </w:t>
-      </w:r>
-      <w:r>
-        <w:t>We have to use this router object, and in order for our app.js file to get everything in this route, we're gonna need to export the router object.</w:t>
+      <w:proofErr w:type="spellStart"/>
+      <w:proofErr w:type="gramStart"/>
+      <w:r>
+        <w:t>module.exports</w:t>
+      </w:r>
+      <w:proofErr w:type="spellEnd"/>
+      <w:r>
+        <w:t xml:space="preserve"> </w:t>
+      </w:r>
+      <w:r>
+        <w:t xml:space="preserve"> =</w:t>
+      </w:r>
+      <w:proofErr w:type="gramEnd"/>
+      <w:r>
+        <w:t xml:space="preserve"> router ;   </w:t>
+      </w:r>
+      <w:r>
+        <w:t xml:space="preserve">We have to use this router object, and in order for our app.js file to get everything in this route, we're </w:t>
+      </w:r>
+      <w:proofErr w:type="spellStart"/>
+      <w:r>
+        <w:t>gonna</w:t>
+      </w:r>
+      <w:proofErr w:type="spellEnd"/>
+      <w:r>
+        <w:t xml:space="preserve"> need to export the router object.</w:t>
       </w:r>
     </w:p>
     <w:p>
@@ -393,8 +872,18 @@
           <w:numId w:val="5"/>
         </w:numPr>
       </w:pPr>
-      <w:r>
-        <w:t xml:space="preserve">app.use() - </w:t>
+      <w:proofErr w:type="spellStart"/>
+      <w:proofErr w:type="gramStart"/>
+      <w:r>
+        <w:t>app.use</w:t>
+      </w:r>
+      <w:proofErr w:type="spellEnd"/>
+      <w:r>
+        <w:t>(</w:t>
+      </w:r>
+      <w:proofErr w:type="gramEnd"/>
+      <w:r>
+        <w:t xml:space="preserve">) - </w:t>
       </w:r>
       <w:r>
         <w:t>Within Express, the use method allows our application to use external routes as part of the application.</w:t>
@@ -404,11 +893,21 @@
       <w:pPr>
         <w:pStyle w:val="ListParagraph"/>
       </w:pPr>
-      <w:r>
-        <w:t xml:space="preserve">Ex :   ----- </w:t>
-      </w:r>
-      <w:r>
-        <w:t>app.use(require('./routes/index'));</w:t>
+      <w:proofErr w:type="gramStart"/>
+      <w:r>
+        <w:t>Ex :</w:t>
+      </w:r>
+      <w:proofErr w:type="gramEnd"/>
+      <w:r>
+        <w:t xml:space="preserve">   ----- </w:t>
+      </w:r>
+      <w:proofErr w:type="spellStart"/>
+      <w:r>
+        <w:t>app.use</w:t>
+      </w:r>
+      <w:proofErr w:type="spellEnd"/>
+      <w:r>
+        <w:t>(require('./routes/index'));</w:t>
       </w:r>
     </w:p>
     <w:p>
@@ -419,8 +918,18 @@
           <w:numId w:val="5"/>
         </w:numPr>
       </w:pPr>
-      <w:r>
-        <w:t xml:space="preserve">Express.Router() - </w:t>
+      <w:proofErr w:type="spellStart"/>
+      <w:proofErr w:type="gramStart"/>
+      <w:r>
+        <w:t>Express.Router</w:t>
+      </w:r>
+      <w:proofErr w:type="spellEnd"/>
+      <w:r>
+        <w:t>(</w:t>
+      </w:r>
+      <w:proofErr w:type="gramEnd"/>
+      <w:r>
+        <w:t xml:space="preserve">) - </w:t>
       </w:r>
       <w:r>
         <w:t>router object provided by the Express library to create an instance of the route. This makes the route mountable by our original application, </w:t>
@@ -434,8 +943,19 @@
           <w:numId w:val="5"/>
         </w:numPr>
       </w:pPr>
-      <w:r>
-        <w:t xml:space="preserve">app.set() - </w:t>
+      <w:proofErr w:type="spellStart"/>
+      <w:proofErr w:type="gramStart"/>
+      <w:r>
+        <w:lastRenderedPageBreak/>
+        <w:t>app.set</w:t>
+      </w:r>
+      <w:proofErr w:type="spellEnd"/>
+      <w:r>
+        <w:t>(</w:t>
+      </w:r>
+      <w:proofErr w:type="gramEnd"/>
+      <w:r>
+        <w:t xml:space="preserve">) - </w:t>
       </w:r>
       <w:r>
         <w:t>The set method of your app can create variables that then can be passed to your routes. </w:t>
@@ -448,16 +968,60 @@
       <w:pPr>
         <w:pStyle w:val="ListParagraph"/>
       </w:pPr>
-      <w:r>
-        <w:t>app.set('port', process.env.PORT || 3000 );</w:t>
-      </w:r>
-    </w:p>
-    <w:p>
-      <w:pPr>
-        <w:pStyle w:val="ListParagraph"/>
-      </w:pPr>
-      <w:r>
-        <w:t>app.set('appData', dataFile);</w:t>
+      <w:proofErr w:type="spellStart"/>
+      <w:proofErr w:type="gramStart"/>
+      <w:r>
+        <w:t>app.set</w:t>
+      </w:r>
+      <w:proofErr w:type="spellEnd"/>
+      <w:r>
+        <w:t>(</w:t>
+      </w:r>
+      <w:proofErr w:type="gramEnd"/>
+      <w:r>
+        <w:t xml:space="preserve">'port', </w:t>
+      </w:r>
+      <w:proofErr w:type="spellStart"/>
+      <w:r>
+        <w:t>process.env.PORT</w:t>
+      </w:r>
+      <w:proofErr w:type="spellEnd"/>
+      <w:r>
+        <w:t xml:space="preserve"> || 3000 );</w:t>
+      </w:r>
+    </w:p>
+    <w:p>
+      <w:pPr>
+        <w:pStyle w:val="ListParagraph"/>
+      </w:pPr>
+      <w:proofErr w:type="spellStart"/>
+      <w:proofErr w:type="gramStart"/>
+      <w:r>
+        <w:t>app.set</w:t>
+      </w:r>
+      <w:proofErr w:type="spellEnd"/>
+      <w:r>
+        <w:t>(</w:t>
+      </w:r>
+      <w:proofErr w:type="gramEnd"/>
+      <w:r>
+        <w:t>'</w:t>
+      </w:r>
+      <w:proofErr w:type="spellStart"/>
+      <w:r>
+        <w:t>appData</w:t>
+      </w:r>
+      <w:proofErr w:type="spellEnd"/>
+      <w:r>
+        <w:t xml:space="preserve">', </w:t>
+      </w:r>
+      <w:proofErr w:type="spellStart"/>
+      <w:r>
+        <w:t>dataFile</w:t>
+      </w:r>
+      <w:proofErr w:type="spellEnd"/>
+      <w:r>
+        <w:t>);</w:t>
       </w:r>
       <w:r>
         <w:t xml:space="preserve"> -- </w:t>
@@ -474,8 +1038,18 @@
           <w:numId w:val="5"/>
         </w:numPr>
       </w:pPr>
-      <w:r>
-        <w:t xml:space="preserve">req.app.get() - </w:t>
+      <w:proofErr w:type="spellStart"/>
+      <w:proofErr w:type="gramStart"/>
+      <w:r>
+        <w:t>req.app.get</w:t>
+      </w:r>
+      <w:proofErr w:type="spellEnd"/>
+      <w:r>
+        <w:t>(</w:t>
+      </w:r>
+      <w:proofErr w:type="gramEnd"/>
+      <w:r>
+        <w:t xml:space="preserve">) - </w:t>
       </w:r>
       <w:r>
         <w:t>That information can be passed along to your modules through the request object that is going to be generated when you call the application. </w:t>
@@ -485,14 +1059,53 @@
       <w:pPr>
         <w:pStyle w:val="ListParagraph"/>
       </w:pPr>
-      <w:r>
-        <w:t>var dataFile = req.app.get('appData');</w:t>
-      </w:r>
+      <w:proofErr w:type="spellStart"/>
+      <w:proofErr w:type="gramStart"/>
+      <w:r>
+        <w:t>var</w:t>
+      </w:r>
+      <w:proofErr w:type="spellEnd"/>
+      <w:proofErr w:type="gramEnd"/>
       <w:r>
         <w:t xml:space="preserve"> </w:t>
       </w:r>
-      <w:r>
-        <w:t>the app information and then use a get command to get this variable that I created in my main application called appData.</w:t>
+      <w:proofErr w:type="spellStart"/>
+      <w:r>
+        <w:t>dataFile</w:t>
+      </w:r>
+      <w:proofErr w:type="spellEnd"/>
+      <w:r>
+        <w:t xml:space="preserve"> = </w:t>
+      </w:r>
+      <w:proofErr w:type="spellStart"/>
+      <w:r>
+        <w:t>req.app.get</w:t>
+      </w:r>
+      <w:proofErr w:type="spellEnd"/>
+      <w:r>
+        <w:t>('</w:t>
+      </w:r>
+      <w:proofErr w:type="spellStart"/>
+      <w:r>
+        <w:t>appData</w:t>
+      </w:r>
+      <w:proofErr w:type="spellEnd"/>
+      <w:r>
+        <w:t>');</w:t>
+      </w:r>
+      <w:r>
+        <w:t xml:space="preserve"> </w:t>
+      </w:r>
+      <w:r>
+        <w:t xml:space="preserve">the app information and then use a get command to get this variable that I created in my main application called </w:t>
+      </w:r>
+      <w:proofErr w:type="spellStart"/>
+      <w:r>
+        <w:t>appData</w:t>
+      </w:r>
+      <w:proofErr w:type="spellEnd"/>
+      <w:r>
+        <w:t>.</w:t>
       </w:r>
     </w:p>
     <w:p>
@@ -523,7 +1136,15 @@
         </w:numPr>
       </w:pPr>
       <w:r>
-        <w:t>Middleware is any library that can be called as part of the process of working with a site that then returns control back to Express.</w:t>
+        <w:t xml:space="preserve">Middleware is any library that can be called as part of the process of working with a site that then returns control back to </w:t>
+      </w:r>
+      <w:proofErr w:type="gramStart"/>
+      <w:r>
+        <w:t>Express</w:t>
+      </w:r>
+      <w:proofErr w:type="gramEnd"/>
+      <w:r>
+        <w:t>.</w:t>
       </w:r>
     </w:p>
     <w:p>
@@ -534,11 +1155,16 @@
           <w:numId w:val="5"/>
         </w:numPr>
       </w:pPr>
+      <w:proofErr w:type="spellStart"/>
       <w:r>
         <w:t>e</w:t>
       </w:r>
       <w:r>
-        <w:t>xpress.static() -</w:t>
+        <w:t>xpress.static</w:t>
+      </w:r>
+      <w:proofErr w:type="spellEnd"/>
+      <w:r>
+        <w:t>() -</w:t>
       </w:r>
       <w:r>
         <w:rPr>
@@ -566,8 +1192,39 @@
       <w:pPr>
         <w:pStyle w:val="ListParagraph"/>
       </w:pPr>
-      <w:r>
-        <w:t>app.use(express.static('app/public'));  use an app.use command and then I'll use express.static and that is a method that Express has that will allow us to designate a folder.</w:t>
+      <w:proofErr w:type="spellStart"/>
+      <w:proofErr w:type="gramStart"/>
+      <w:r>
+        <w:t>app.use</w:t>
+      </w:r>
+      <w:proofErr w:type="spellEnd"/>
+      <w:r>
+        <w:t>(</w:t>
+      </w:r>
+      <w:proofErr w:type="spellStart"/>
+      <w:proofErr w:type="gramEnd"/>
+      <w:r>
+        <w:t>express.static</w:t>
+      </w:r>
+      <w:proofErr w:type="spellEnd"/>
+      <w:r>
+        <w:t xml:space="preserve">('app/public'));  use an </w:t>
+      </w:r>
+      <w:proofErr w:type="spellStart"/>
+      <w:r>
+        <w:t>app.use</w:t>
+      </w:r>
+      <w:proofErr w:type="spellEnd"/>
+      <w:r>
+        <w:t xml:space="preserve"> command and then I'll use </w:t>
+      </w:r>
+      <w:proofErr w:type="spellStart"/>
+      <w:r>
+        <w:t>express.static</w:t>
+      </w:r>
+      <w:proofErr w:type="spellEnd"/>
+      <w:r>
+        <w:t> and that is a method that Express has that will allow us to designate a folder.</w:t>
       </w:r>
     </w:p>
     <w:p>
@@ -617,45 +1274,123 @@
         </w:numPr>
       </w:pPr>
       <w:r>
-        <w:t xml:space="preserve">use package.json script  --  Nodemon  &amp; Reload – npm install –g nodemon </w:t>
-      </w:r>
-    </w:p>
-    <w:p>
-      <w:pPr>
-        <w:pStyle w:val="ListParagraph"/>
-      </w:pPr>
-      <w:r>
-        <w:t xml:space="preserve">nodemonitor </w:t>
+        <w:t xml:space="preserve">use </w:t>
+      </w:r>
+      <w:proofErr w:type="spellStart"/>
+      <w:r>
+        <w:t>package.json</w:t>
+      </w:r>
+      <w:proofErr w:type="spellEnd"/>
+      <w:r>
+        <w:t xml:space="preserve"> script  --  </w:t>
+      </w:r>
+      <w:proofErr w:type="spellStart"/>
+      <w:r>
+        <w:t>Nodemon</w:t>
+      </w:r>
+      <w:proofErr w:type="spellEnd"/>
+      <w:r>
+        <w:t xml:space="preserve">  &amp; Reload – </w:t>
+      </w:r>
+      <w:proofErr w:type="spellStart"/>
+      <w:r>
+        <w:t>npm</w:t>
+      </w:r>
+      <w:proofErr w:type="spellEnd"/>
+      <w:r>
+        <w:t xml:space="preserve"> install –g </w:t>
+      </w:r>
+      <w:proofErr w:type="spellStart"/>
+      <w:r>
+        <w:t>nodemon</w:t>
+      </w:r>
+      <w:proofErr w:type="spellEnd"/>
+      <w:r>
+        <w:t xml:space="preserve"> </w:t>
+      </w:r>
+    </w:p>
+    <w:p>
+      <w:pPr>
+        <w:pStyle w:val="ListParagraph"/>
+      </w:pPr>
+      <w:proofErr w:type="spellStart"/>
+      <w:proofErr w:type="gramStart"/>
+      <w:r>
+        <w:t>nodemonitor</w:t>
+      </w:r>
+      <w:proofErr w:type="spellEnd"/>
+      <w:proofErr w:type="gramEnd"/>
+      <w:r>
+        <w:t xml:space="preserve"> </w:t>
       </w:r>
       <w:r>
         <w:t>–</w:t>
       </w:r>
       <w:r>
-        <w:t xml:space="preserve"> Nodemon</w:t>
-      </w:r>
-    </w:p>
-    <w:p>
-      <w:pPr>
-        <w:pStyle w:val="ListParagraph"/>
-      </w:pPr>
+        <w:t xml:space="preserve"> </w:t>
+      </w:r>
+      <w:proofErr w:type="spellStart"/>
+      <w:r>
+        <w:t>Nodemon</w:t>
+      </w:r>
+      <w:proofErr w:type="spellEnd"/>
+    </w:p>
+    <w:p>
+      <w:pPr>
+        <w:pStyle w:val="ListParagraph"/>
+      </w:pPr>
+      <w:proofErr w:type="spellStart"/>
       <w:r>
         <w:t>package.json</w:t>
       </w:r>
-    </w:p>
-    <w:p>
-      <w:pPr>
-        <w:pStyle w:val="ListParagraph"/>
-      </w:pPr>
-      <w:r>
-        <w:t>"start": "nodemon -e css,ejs,js,json --watch app"</w:t>
-      </w:r>
-    </w:p>
-    <w:p>
-      <w:pPr>
-        <w:pStyle w:val="ListParagraph"/>
-      </w:pPr>
-      <w:r>
-        <w:t>So for example, you may not want to do anything if somebody updates any markdown documents, like their readme file, it doesn't really belong to the server and so you can just specify certain extensions, so for example, just the CSS files,EJS documents, JavaScript files, or JSON documents.</w:t>
+      <w:proofErr w:type="spellEnd"/>
+    </w:p>
+    <w:p>
+      <w:pPr>
+        <w:pStyle w:val="ListParagraph"/>
+      </w:pPr>
+      <w:r>
+        <w:t>"</w:t>
+      </w:r>
+      <w:proofErr w:type="gramStart"/>
+      <w:r>
+        <w:t>start</w:t>
+      </w:r>
+      <w:proofErr w:type="gramEnd"/>
+      <w:r>
+        <w:t>": "</w:t>
+      </w:r>
+      <w:proofErr w:type="spellStart"/>
+      <w:r>
+        <w:t>nodemon</w:t>
+      </w:r>
+      <w:proofErr w:type="spellEnd"/>
+      <w:r>
+        <w:t xml:space="preserve"> -e </w:t>
+      </w:r>
+      <w:proofErr w:type="spellStart"/>
+      <w:r>
+        <w:t>css,ejs,js,json</w:t>
+      </w:r>
+      <w:proofErr w:type="spellEnd"/>
+      <w:r>
+        <w:t xml:space="preserve"> --watch app"</w:t>
+      </w:r>
+    </w:p>
+    <w:p>
+      <w:pPr>
+        <w:pStyle w:val="ListParagraph"/>
+      </w:pPr>
+      <w:r>
+        <w:t xml:space="preserve">So for example, you may not want to do anything if somebody updates any markdown documents, like their readme file, it doesn't really belong to the server and so you can just specify certain extensions, so for example, just the CSS </w:t>
+      </w:r>
+      <w:proofErr w:type="spellStart"/>
+      <w:r>
+        <w:t>files,EJS</w:t>
+      </w:r>
+      <w:proofErr w:type="spellEnd"/>
+      <w:r>
+        <w:t xml:space="preserve"> documents, JavaScript files, or JSON documents.</w:t>
       </w:r>
     </w:p>
     <w:p>
@@ -669,95 +1404,396 @@
         <w:rPr>
           <w:b/>
         </w:rPr>
+        <w:t>Reload</w:t>
+      </w:r>
+    </w:p>
+    <w:p>
+      <w:pPr>
+        <w:pStyle w:val="ListParagraph"/>
+      </w:pPr>
+      <w:r>
+        <w:t xml:space="preserve">So what about that reloading of the page? It's sort of annoying that it is noticing the changes, but it doesn't do anything else with the browser. So to get that working, we need to install this other </w:t>
+      </w:r>
+      <w:proofErr w:type="spellStart"/>
+      <w:r>
+        <w:t>npm</w:t>
+      </w:r>
+      <w:proofErr w:type="spellEnd"/>
+      <w:r>
+        <w:t xml:space="preserve"> plugin, called Restart. So I'm </w:t>
+      </w:r>
+      <w:proofErr w:type="spellStart"/>
+      <w:r>
+        <w:t>gonna</w:t>
+      </w:r>
+      <w:proofErr w:type="spellEnd"/>
+      <w:r>
+        <w:t xml:space="preserve"> cancel this. So I'm </w:t>
+      </w:r>
+      <w:proofErr w:type="spellStart"/>
+      <w:r>
+        <w:t>gonna</w:t>
+      </w:r>
+      <w:proofErr w:type="spellEnd"/>
+      <w:r>
+        <w:t xml:space="preserve"> issue an </w:t>
+      </w:r>
+      <w:proofErr w:type="spellStart"/>
+      <w:r>
+        <w:t>npm</w:t>
+      </w:r>
+      <w:proofErr w:type="spellEnd"/>
+      <w:r>
+        <w:t xml:space="preserve"> install -g to install this locally. And the package I need is called reload.</w:t>
+      </w:r>
+    </w:p>
+    <w:p>
+      <w:pPr>
+        <w:pStyle w:val="ListParagraph"/>
+      </w:pPr>
+    </w:p>
+    <w:p>
+      <w:pPr>
+        <w:pStyle w:val="ListParagraph"/>
+      </w:pPr>
+      <w:proofErr w:type="spellStart"/>
+      <w:r>
+        <w:t>Npm</w:t>
+      </w:r>
+      <w:proofErr w:type="spellEnd"/>
+      <w:r>
+        <w:t xml:space="preserve"> install –g reload --- globally</w:t>
+      </w:r>
+    </w:p>
+    <w:p>
+      <w:pPr>
+        <w:pStyle w:val="ListParagraph"/>
+      </w:pPr>
+      <w:proofErr w:type="spellStart"/>
+      <w:r>
+        <w:t>Npm</w:t>
+      </w:r>
+      <w:proofErr w:type="spellEnd"/>
+      <w:r>
+        <w:t xml:space="preserve"> install –save reload ---</w:t>
+      </w:r>
+      <w:r>
+        <w:t xml:space="preserve"> to install this as a dependency for the project.</w:t>
+      </w:r>
+    </w:p>
+    <w:p>
+      <w:pPr>
+        <w:pStyle w:val="ListParagraph"/>
+      </w:pPr>
+      <w:r>
+        <w:t>App.js</w:t>
+      </w:r>
+    </w:p>
+    <w:p>
+      <w:pPr>
+        <w:pStyle w:val="ListParagraph"/>
+      </w:pPr>
+      <w:proofErr w:type="spellStart"/>
+      <w:r>
+        <w:t>Var</w:t>
+      </w:r>
+      <w:proofErr w:type="spellEnd"/>
+      <w:r>
+        <w:t xml:space="preserve"> reload =</w:t>
+      </w:r>
+      <w:proofErr w:type="gramStart"/>
+      <w:r>
+        <w:t>require(</w:t>
+      </w:r>
+      <w:proofErr w:type="gramEnd"/>
+      <w:r>
+        <w:t>‘reload’);</w:t>
+      </w:r>
+    </w:p>
+    <w:p>
+      <w:pPr>
+        <w:pStyle w:val="ListParagraph"/>
+      </w:pPr>
+      <w:proofErr w:type="gramStart"/>
+      <w:r>
+        <w:t>Reload(</w:t>
+      </w:r>
+      <w:proofErr w:type="spellStart"/>
+      <w:proofErr w:type="gramEnd"/>
+      <w:r>
+        <w:t>server,app</w:t>
+      </w:r>
+      <w:proofErr w:type="spellEnd"/>
+      <w:r>
+        <w:t>);</w:t>
+      </w:r>
+    </w:p>
+    <w:p>
+      <w:pPr>
+        <w:pStyle w:val="ListParagraph"/>
+      </w:pPr>
+      <w:r>
         <w:lastRenderedPageBreak/>
-        <w:t>Reload</w:t>
-      </w:r>
-    </w:p>
-    <w:p>
-      <w:pPr>
-        <w:pStyle w:val="ListParagraph"/>
-      </w:pPr>
-      <w:r>
-        <w:t>So what about that reloading of the page? It's sort of annoying that it is noticing the changes, but it doesn't do anything else with the browser. So to get that working, we need to install this other npm plugin, called Restart. So I'm gonna cancel this. So I'm gonna issue an npm install -g to install this locally. And the package I need is called reload.</w:t>
-      </w:r>
-    </w:p>
-    <w:p>
-      <w:pPr>
-        <w:pStyle w:val="ListParagraph"/>
-      </w:pPr>
-    </w:p>
-    <w:p>
-      <w:pPr>
-        <w:pStyle w:val="ListParagraph"/>
-      </w:pPr>
-      <w:r>
-        <w:t>Npm install –g reload --- globally</w:t>
-      </w:r>
-    </w:p>
-    <w:p>
-      <w:pPr>
-        <w:pStyle w:val="ListParagraph"/>
-      </w:pPr>
-      <w:r>
-        <w:t>Npm install –</w:t>
-      </w:r>
-      <w:r>
-        <w:t>save</w:t>
-      </w:r>
-      <w:r>
-        <w:t xml:space="preserve"> reload</w:t>
-      </w:r>
-      <w:r>
-        <w:t xml:space="preserve"> ---</w:t>
-      </w:r>
+        <w:t>Index.js</w:t>
+      </w:r>
+    </w:p>
+    <w:p>
+      <w:pPr>
+        <w:pStyle w:val="ListParagraph"/>
+      </w:pPr>
+      <w:r>
+        <w:t>&lt;</w:t>
+      </w:r>
+      <w:proofErr w:type="gramStart"/>
+      <w:r>
+        <w:t>script</w:t>
+      </w:r>
+      <w:proofErr w:type="gramEnd"/>
       <w:r>
         <w:t xml:space="preserve"> </w:t>
       </w:r>
-      <w:r>
-        <w:t>to install this as a dependency for the project.</w:t>
-      </w:r>
-    </w:p>
-    <w:p>
-      <w:pPr>
-        <w:pStyle w:val="ListParagraph"/>
-      </w:pPr>
-      <w:r>
-        <w:t>App.js</w:t>
-      </w:r>
-    </w:p>
-    <w:p>
-      <w:pPr>
-        <w:pStyle w:val="ListParagraph"/>
-      </w:pPr>
-      <w:r>
-        <w:t>Var reload =require(‘reload’);</w:t>
-      </w:r>
-    </w:p>
-    <w:p>
-      <w:pPr>
-        <w:pStyle w:val="ListParagraph"/>
-      </w:pPr>
-      <w:r>
-        <w:t>Reload(server,app);</w:t>
-      </w:r>
-    </w:p>
-    <w:p>
-      <w:pPr>
-        <w:pStyle w:val="ListParagraph"/>
-      </w:pPr>
-      <w:r>
-        <w:t>Index.js</w:t>
-      </w:r>
-    </w:p>
-    <w:p>
-      <w:pPr>
-        <w:pStyle w:val="ListParagraph"/>
-      </w:pPr>
-      <w:r>
-        <w:t>&lt;script src=”/reload/reload.js”&gt;&lt;/script&gt;</w:t>
+      <w:proofErr w:type="spellStart"/>
+      <w:r>
+        <w:t>src</w:t>
+      </w:r>
+      <w:proofErr w:type="spellEnd"/>
+      <w:r>
+        <w:t>=”/reload/reload.js”&gt;&lt;/script&gt;</w:t>
+      </w:r>
+    </w:p>
+    <w:p>
+      <w:pPr>
+        <w:pStyle w:val="ListParagraph"/>
+      </w:pPr>
+    </w:p>
+    <w:p>
+      <w:pPr>
+        <w:pStyle w:val="ListParagraph"/>
+      </w:pPr>
+      <w:r>
+        <w:t>Template libraries</w:t>
+      </w:r>
+    </w:p>
+    <w:p>
+      <w:pPr>
+        <w:pStyle w:val="ListParagraph"/>
+      </w:pPr>
+      <w:r>
+        <w:rPr>
+          <w:b/>
+        </w:rPr>
+        <w:t>Consolidate:</w:t>
+      </w:r>
+      <w:r>
+        <w:t xml:space="preserve"> template engine</w:t>
+      </w:r>
+    </w:p>
+    <w:p>
+      <w:pPr>
+        <w:pStyle w:val="ListParagraph"/>
+      </w:pPr>
+      <w:proofErr w:type="spellStart"/>
+      <w:proofErr w:type="gramStart"/>
+      <w:r>
+        <w:t>app.engine</w:t>
+      </w:r>
+      <w:proofErr w:type="spellEnd"/>
+      <w:r>
+        <w:t>(</w:t>
+      </w:r>
+      <w:proofErr w:type="gramEnd"/>
+      <w:r>
+        <w:t xml:space="preserve">'html', </w:t>
+      </w:r>
+      <w:proofErr w:type="spellStart"/>
+      <w:r>
+        <w:t>engines.nunjucks</w:t>
+      </w:r>
+      <w:proofErr w:type="spellEnd"/>
+      <w:r>
+        <w:t>);</w:t>
+      </w:r>
+      <w:r>
+        <w:t xml:space="preserve"> </w:t>
+      </w:r>
+      <w:r>
+        <w:sym w:font="Wingdings" w:char="F0E0"/>
+      </w:r>
+      <w:r>
+        <w:t xml:space="preserve"> registering </w:t>
+      </w:r>
+      <w:proofErr w:type="spellStart"/>
+      <w:r>
+        <w:t>nunjucks</w:t>
+      </w:r>
+      <w:proofErr w:type="spellEnd"/>
+      <w:r>
+        <w:t xml:space="preserve"> template engine with html extension</w:t>
       </w:r>
       <w:bookmarkStart w:id="0" w:name="_GoBack"/>
       <w:bookmarkEnd w:id="0"/>
+    </w:p>
+    <w:p>
+      <w:pPr>
+        <w:pStyle w:val="ListParagraph"/>
+      </w:pPr>
+      <w:proofErr w:type="spellStart"/>
+      <w:proofErr w:type="gramStart"/>
+      <w:r>
+        <w:t>app.set</w:t>
+      </w:r>
+      <w:proofErr w:type="spellEnd"/>
+      <w:r>
+        <w:t>(</w:t>
+      </w:r>
+      <w:proofErr w:type="gramEnd"/>
+      <w:r>
+        <w:t>'view engine', 'html');</w:t>
+      </w:r>
+      <w:r>
+        <w:t xml:space="preserve"> </w:t>
+      </w:r>
+      <w:r>
+        <w:sym w:font="Wingdings" w:char="F0E0"/>
+      </w:r>
+      <w:r>
+        <w:t xml:space="preserve"> to render our</w:t>
+      </w:r>
+      <w:r>
+        <w:t xml:space="preserve"> html file </w:t>
+      </w:r>
+      <w:r>
+        <w:t>by using</w:t>
+      </w:r>
+      <w:r>
+        <w:t xml:space="preserve"> </w:t>
+      </w:r>
+      <w:r>
+        <w:t>above</w:t>
+      </w:r>
+      <w:r>
+        <w:t xml:space="preserve"> engine</w:t>
+      </w:r>
+    </w:p>
+    <w:p>
+      <w:pPr>
+        <w:pStyle w:val="ListParagraph"/>
+      </w:pPr>
+      <w:proofErr w:type="spellStart"/>
+      <w:proofErr w:type="gramStart"/>
+      <w:r>
+        <w:t>app.set</w:t>
+      </w:r>
+      <w:proofErr w:type="spellEnd"/>
+      <w:r>
+        <w:t>(</w:t>
+      </w:r>
+      <w:proofErr w:type="gramEnd"/>
+      <w:r>
+        <w:t>'views', __</w:t>
+      </w:r>
+      <w:proofErr w:type="spellStart"/>
+      <w:r>
+        <w:t>dirname</w:t>
+      </w:r>
+      <w:proofErr w:type="spellEnd"/>
+      <w:r>
+        <w:t xml:space="preserve"> + '/views');</w:t>
+      </w:r>
+      <w:r>
+        <w:t xml:space="preserve"> </w:t>
+      </w:r>
+      <w:r>
+        <w:sym w:font="Wingdings" w:char="F0E0"/>
+      </w:r>
+      <w:r>
+        <w:t xml:space="preserve"> where our templates are located.  </w:t>
+      </w:r>
+    </w:p>
+    <w:p>
+      <w:pPr>
+        <w:pStyle w:val="ListParagraph"/>
+      </w:pPr>
+      <w:r>
+        <w:t>__</w:t>
+      </w:r>
+      <w:proofErr w:type="spellStart"/>
+      <w:r>
+        <w:t>dirname</w:t>
+      </w:r>
+      <w:proofErr w:type="spellEnd"/>
+      <w:r>
+        <w:t xml:space="preserve"> </w:t>
+      </w:r>
+      <w:r>
+        <w:sym w:font="Wingdings" w:char="F0E0"/>
+      </w:r>
+      <w:r>
+        <w:t xml:space="preserve"> </w:t>
+      </w:r>
+      <w:proofErr w:type="spellStart"/>
+      <w:r>
+        <w:t>nodejs</w:t>
+      </w:r>
+      <w:proofErr w:type="spellEnd"/>
+      <w:r>
+        <w:t xml:space="preserve"> environment variable - where to look for views</w:t>
+      </w:r>
+    </w:p>
+    <w:p>
+      <w:pPr>
+        <w:pStyle w:val="ListParagraph"/>
+      </w:pPr>
+      <w:proofErr w:type="spellStart"/>
+      <w:proofErr w:type="gramStart"/>
+      <w:r>
+        <w:t>res.render</w:t>
+      </w:r>
+      <w:proofErr w:type="spellEnd"/>
+      <w:r>
+        <w:t>(</w:t>
+      </w:r>
+      <w:proofErr w:type="gramEnd"/>
+      <w:r>
+        <w:t>'hello', { name : 'Templates' });</w:t>
+      </w:r>
+      <w:r>
+        <w:sym w:font="Wingdings" w:char="F0E0"/>
+      </w:r>
+      <w:r>
+        <w:t xml:space="preserve"> use render the template to use and give an object in which we will pass the value  to the variable in the template</w:t>
+      </w:r>
+    </w:p>
+    <w:p>
+      <w:pPr>
+        <w:pStyle w:val="ListParagraph"/>
+      </w:pPr>
+      <w:proofErr w:type="spellStart"/>
+      <w:r>
+        <w:rPr>
+          <w:b/>
+        </w:rPr>
+        <w:t>Bodyparser</w:t>
+      </w:r>
+      <w:proofErr w:type="spellEnd"/>
+      <w:r>
+        <w:rPr>
+          <w:b/>
+        </w:rPr>
+        <w:t>:</w:t>
+      </w:r>
+      <w:r>
+        <w:rPr>
+          <w:b/>
+        </w:rPr>
+        <w:t xml:space="preserve"> </w:t>
+      </w:r>
+      <w:r>
+        <w:t xml:space="preserve">middleware with express. Telling express to do extra processing </w:t>
+      </w:r>
+      <w:r>
+        <w:t xml:space="preserve">the body of route </w:t>
+      </w:r>
     </w:p>
     <w:p>
       <w:pPr>
@@ -1003,6 +2039,119 @@
     </w:lvl>
   </w:abstractNum>
   <w:abstractNum w:abstractNumId="2">
+    <w:nsid w:val="357B7117"/>
+    <w:multiLevelType w:val="hybridMultilevel"/>
+    <w:tmpl w:val="53042298"/>
+    <w:lvl w:ilvl="0" w:tplc="04090001">
+      <w:start w:val="1"/>
+      <w:numFmt w:val="bullet"/>
+      <w:lvlText w:val=""/>
+      <w:lvlJc w:val="left"/>
+      <w:pPr>
+        <w:ind w:left="720" w:hanging="360"/>
+      </w:pPr>
+      <w:rPr>
+        <w:rFonts w:ascii="Symbol" w:hAnsi="Symbol" w:hint="default"/>
+      </w:rPr>
+    </w:lvl>
+    <w:lvl w:ilvl="1" w:tplc="04090003" w:tentative="1">
+      <w:start w:val="1"/>
+      <w:numFmt w:val="bullet"/>
+      <w:lvlText w:val="o"/>
+      <w:lvlJc w:val="left"/>
+      <w:pPr>
+        <w:ind w:left="1440" w:hanging="360"/>
+      </w:pPr>
+      <w:rPr>
+        <w:rFonts w:ascii="Courier New" w:hAnsi="Courier New" w:cs="Courier New" w:hint="default"/>
+      </w:rPr>
+    </w:lvl>
+    <w:lvl w:ilvl="2" w:tplc="04090005" w:tentative="1">
+      <w:start w:val="1"/>
+      <w:numFmt w:val="bullet"/>
+      <w:lvlText w:val=""/>
+      <w:lvlJc w:val="left"/>
+      <w:pPr>
+        <w:ind w:left="2160" w:hanging="360"/>
+      </w:pPr>
+      <w:rPr>
+        <w:rFonts w:ascii="Wingdings" w:hAnsi="Wingdings" w:hint="default"/>
+      </w:rPr>
+    </w:lvl>
+    <w:lvl w:ilvl="3" w:tplc="04090001" w:tentative="1">
+      <w:start w:val="1"/>
+      <w:numFmt w:val="bullet"/>
+      <w:lvlText w:val=""/>
+      <w:lvlJc w:val="left"/>
+      <w:pPr>
+        <w:ind w:left="2880" w:hanging="360"/>
+      </w:pPr>
+      <w:rPr>
+        <w:rFonts w:ascii="Symbol" w:hAnsi="Symbol" w:hint="default"/>
+      </w:rPr>
+    </w:lvl>
+    <w:lvl w:ilvl="4" w:tplc="04090003" w:tentative="1">
+      <w:start w:val="1"/>
+      <w:numFmt w:val="bullet"/>
+      <w:lvlText w:val="o"/>
+      <w:lvlJc w:val="left"/>
+      <w:pPr>
+        <w:ind w:left="3600" w:hanging="360"/>
+      </w:pPr>
+      <w:rPr>
+        <w:rFonts w:ascii="Courier New" w:hAnsi="Courier New" w:cs="Courier New" w:hint="default"/>
+      </w:rPr>
+    </w:lvl>
+    <w:lvl w:ilvl="5" w:tplc="04090005" w:tentative="1">
+      <w:start w:val="1"/>
+      <w:numFmt w:val="bullet"/>
+      <w:lvlText w:val=""/>
+      <w:lvlJc w:val="left"/>
+      <w:pPr>
+        <w:ind w:left="4320" w:hanging="360"/>
+      </w:pPr>
+      <w:rPr>
+        <w:rFonts w:ascii="Wingdings" w:hAnsi="Wingdings" w:hint="default"/>
+      </w:rPr>
+    </w:lvl>
+    <w:lvl w:ilvl="6" w:tplc="04090001" w:tentative="1">
+      <w:start w:val="1"/>
+      <w:numFmt w:val="bullet"/>
+      <w:lvlText w:val=""/>
+      <w:lvlJc w:val="left"/>
+      <w:pPr>
+        <w:ind w:left="5040" w:hanging="360"/>
+      </w:pPr>
+      <w:rPr>
+        <w:rFonts w:ascii="Symbol" w:hAnsi="Symbol" w:hint="default"/>
+      </w:rPr>
+    </w:lvl>
+    <w:lvl w:ilvl="7" w:tplc="04090003" w:tentative="1">
+      <w:start w:val="1"/>
+      <w:numFmt w:val="bullet"/>
+      <w:lvlText w:val="o"/>
+      <w:lvlJc w:val="left"/>
+      <w:pPr>
+        <w:ind w:left="5760" w:hanging="360"/>
+      </w:pPr>
+      <w:rPr>
+        <w:rFonts w:ascii="Courier New" w:hAnsi="Courier New" w:cs="Courier New" w:hint="default"/>
+      </w:rPr>
+    </w:lvl>
+    <w:lvl w:ilvl="8" w:tplc="04090005" w:tentative="1">
+      <w:start w:val="1"/>
+      <w:numFmt w:val="bullet"/>
+      <w:lvlText w:val=""/>
+      <w:lvlJc w:val="left"/>
+      <w:pPr>
+        <w:ind w:left="6480" w:hanging="360"/>
+      </w:pPr>
+      <w:rPr>
+        <w:rFonts w:ascii="Wingdings" w:hAnsi="Wingdings" w:hint="default"/>
+      </w:rPr>
+    </w:lvl>
+  </w:abstractNum>
+  <w:abstractNum w:abstractNumId="3">
     <w:nsid w:val="40960C93"/>
     <w:multiLevelType w:val="hybridMultilevel"/>
     <w:tmpl w:val="1AD00CAA"/>
@@ -1115,7 +2264,7 @@
       </w:rPr>
     </w:lvl>
   </w:abstractNum>
-  <w:abstractNum w:abstractNumId="3">
+  <w:abstractNum w:abstractNumId="4">
     <w:nsid w:val="4D976E87"/>
     <w:multiLevelType w:val="hybridMultilevel"/>
     <w:tmpl w:val="20A80D92"/>
@@ -1228,7 +2377,7 @@
       </w:rPr>
     </w:lvl>
   </w:abstractNum>
-  <w:abstractNum w:abstractNumId="4">
+  <w:abstractNum w:abstractNumId="5">
     <w:nsid w:val="4DEC214D"/>
     <w:multiLevelType w:val="hybridMultilevel"/>
     <w:tmpl w:val="6D7464F8"/>
@@ -1341,7 +2490,7 @@
       </w:rPr>
     </w:lvl>
   </w:abstractNum>
-  <w:abstractNum w:abstractNumId="5">
+  <w:abstractNum w:abstractNumId="6">
     <w:nsid w:val="6F864500"/>
     <w:multiLevelType w:val="hybridMultilevel"/>
     <w:tmpl w:val="4D343B14"/>
@@ -1458,19 +2607,22 @@
     <w:abstractNumId w:val="0"/>
   </w:num>
   <w:num w:numId="2">
+    <w:abstractNumId w:val="4"/>
+  </w:num>
+  <w:num w:numId="3">
     <w:abstractNumId w:val="3"/>
   </w:num>
-  <w:num w:numId="3">
-    <w:abstractNumId w:val="2"/>
-  </w:num>
   <w:num w:numId="4">
-    <w:abstractNumId w:val="4"/>
+    <w:abstractNumId w:val="5"/>
   </w:num>
   <w:num w:numId="5">
-    <w:abstractNumId w:val="5"/>
+    <w:abstractNumId w:val="6"/>
   </w:num>
   <w:num w:numId="6">
     <w:abstractNumId w:val="1"/>
+  </w:num>
+  <w:num w:numId="7">
+    <w:abstractNumId w:val="2"/>
   </w:num>
 </w:numbering>
 </file>
@@ -1683,6 +2835,36 @@
     <w:basedOn w:val="DefaultParagraphFont"/>
     <w:rsid w:val="006173E5"/>
   </w:style>
+  <w:style w:type="paragraph" w:styleId="BalloonText">
+    <w:name w:val="Balloon Text"/>
+    <w:basedOn w:val="Normal"/>
+    <w:link w:val="BalloonTextChar"/>
+    <w:uiPriority w:val="99"/>
+    <w:semiHidden/>
+    <w:unhideWhenUsed/>
+    <w:rsid w:val="008D6AE8"/>
+    <w:pPr>
+      <w:spacing w:after="0" w:line="240" w:lineRule="auto"/>
+    </w:pPr>
+    <w:rPr>
+      <w:rFonts w:ascii="Tahoma" w:hAnsi="Tahoma" w:cs="Tahoma"/>
+      <w:sz w:val="16"/>
+      <w:szCs w:val="16"/>
+    </w:rPr>
+  </w:style>
+  <w:style w:type="character" w:customStyle="1" w:styleId="BalloonTextChar">
+    <w:name w:val="Balloon Text Char"/>
+    <w:basedOn w:val="DefaultParagraphFont"/>
+    <w:link w:val="BalloonText"/>
+    <w:uiPriority w:val="99"/>
+    <w:semiHidden/>
+    <w:rsid w:val="008D6AE8"/>
+    <w:rPr>
+      <w:rFonts w:ascii="Tahoma" w:hAnsi="Tahoma" w:cs="Tahoma"/>
+      <w:sz w:val="16"/>
+      <w:szCs w:val="16"/>
+    </w:rPr>
+  </w:style>
 </w:styles>
 </file>
 
@@ -1893,6 +3075,36 @@
     <w:name w:val="apple-converted-space"/>
     <w:basedOn w:val="DefaultParagraphFont"/>
     <w:rsid w:val="006173E5"/>
+  </w:style>
+  <w:style w:type="paragraph" w:styleId="BalloonText">
+    <w:name w:val="Balloon Text"/>
+    <w:basedOn w:val="Normal"/>
+    <w:link w:val="BalloonTextChar"/>
+    <w:uiPriority w:val="99"/>
+    <w:semiHidden/>
+    <w:unhideWhenUsed/>
+    <w:rsid w:val="008D6AE8"/>
+    <w:pPr>
+      <w:spacing w:after="0" w:line="240" w:lineRule="auto"/>
+    </w:pPr>
+    <w:rPr>
+      <w:rFonts w:ascii="Tahoma" w:hAnsi="Tahoma" w:cs="Tahoma"/>
+      <w:sz w:val="16"/>
+      <w:szCs w:val="16"/>
+    </w:rPr>
+  </w:style>
+  <w:style w:type="character" w:customStyle="1" w:styleId="BalloonTextChar">
+    <w:name w:val="Balloon Text Char"/>
+    <w:basedOn w:val="DefaultParagraphFont"/>
+    <w:link w:val="BalloonText"/>
+    <w:uiPriority w:val="99"/>
+    <w:semiHidden/>
+    <w:rsid w:val="008D6AE8"/>
+    <w:rPr>
+      <w:rFonts w:ascii="Tahoma" w:hAnsi="Tahoma" w:cs="Tahoma"/>
+      <w:sz w:val="16"/>
+      <w:szCs w:val="16"/>
+    </w:rPr>
   </w:style>
 </w:styles>
 </file>

</xml_diff>